<commit_message>
modificar documento siguiendo el estandar
</commit_message>
<xml_diff>
--- a/desarrollo/smarttachito/analisis/aquitectura/DIAGRAMA DE CLASES.docx
+++ b/desarrollo/smarttachito/analisis/aquitectura/DIAGRAMA DE CLASES.docx
@@ -2,7 +2,34 @@
 <file path=word/document.xml><?xml version="1.0" encoding="utf-8"?>
 <w:document xmlns:wpc="http://schemas.microsoft.com/office/word/2010/wordprocessingCanvas" xmlns:cx="http://schemas.microsoft.com/office/drawing/2014/chartex" xmlns:cx1="http://schemas.microsoft.com/office/drawing/2015/9/8/chartex" xmlns:cx2="http://schemas.microsoft.com/office/drawing/2015/10/21/chartex" xmlns:cx3="http://schemas.microsoft.com/office/drawing/2016/5/9/chartex" xmlns:cx4="http://schemas.microsoft.com/office/drawing/2016/5/10/chartex" xmlns:cx5="http://schemas.microsoft.com/office/drawing/2016/5/11/chartex" xmlns:cx6="http://schemas.microsoft.com/office/drawing/2016/5/12/chartex" xmlns:cx7="http://schemas.microsoft.com/office/drawing/2016/5/13/chartex" xmlns:cx8="http://schemas.microsoft.com/office/drawing/2016/5/14/chartex" xmlns:mc="http://schemas.openxmlformats.org/markup-compatibility/2006" xmlns:aink="http://schemas.microsoft.com/office/drawing/2016/ink" xmlns:am3d="http://schemas.microsoft.com/office/drawing/2017/model3d" xmlns:o="urn:schemas-microsoft-com:office:office" xmlns:r="http://schemas.openxmlformats.org/officeDocument/2006/relationships" xmlns:m="http://schemas.openxmlformats.org/officeDocument/2006/math" xmlns:v="urn:schemas-microsoft-com:vml" xmlns:wp14="http://schemas.microsoft.com/office/word/2010/wordprocessingDrawing" xmlns:wp="http://schemas.openxmlformats.org/drawingml/2006/wordprocessingDrawing" xmlns:w10="urn:schemas-microsoft-com:office:word" xmlns:w="http://schemas.openxmlformats.org/wordprocessingml/2006/main" xmlns:w14="http://schemas.microsoft.com/office/word/2010/wordml" xmlns:w15="http://schemas.microsoft.com/office/word/2012/wordml" xmlns:w16cex="http://schemas.microsoft.com/office/word/2018/wordml/cex" xmlns:w16cid="http://schemas.microsoft.com/office/word/2016/wordml/cid" xmlns:w16="http://schemas.microsoft.com/office/word/2018/wordml" xmlns:w16sdtdh="http://schemas.microsoft.com/office/word/2020/wordml/sdtdatahash" xmlns:w16se="http://schemas.microsoft.com/office/word/2015/wordml/symex" xmlns:wpg="http://schemas.microsoft.com/office/word/2010/wordprocessingGroup" xmlns:wpi="http://schemas.microsoft.com/office/word/2010/wordprocessingInk" xmlns:wne="http://schemas.microsoft.com/office/word/2006/wordml" xmlns:wps="http://schemas.microsoft.com/office/word/2010/wordprocessingShape" mc:Ignorable="w14 w15 w16se w16cid w16 w16cex w16sdtdh wp14">
   <w:body>
-    <w:p/>
+    <w:p>
+      <w:pPr>
+        <w:rPr>
+          <w:lang w:val="es-MX"/>
+        </w:rPr>
+      </w:pPr>
+      <w:r>
+        <w:rPr>
+          <w:lang w:val="es-MX"/>
+        </w:rPr>
+        <w:t xml:space="preserve"> </w:t>
+      </w:r>
+    </w:p>
+    <w:p>
+      <w:pPr>
+        <w:rPr>
+          <w:lang w:val="es-MX"/>
+        </w:rPr>
+      </w:pPr>
+    </w:p>
+    <w:p>
+      <w:pPr>
+        <w:rPr>
+          <w:u w:val="single"/>
+          <w:lang w:val="es-MX"/>
+        </w:rPr>
+      </w:pPr>
+    </w:p>
     <w:sectPr>
       <w:pgSz w:w="11906" w:h="16838"/>
       <w:pgMar w:top="1417" w:right="1701" w:bottom="1417" w:left="1701" w:header="708" w:footer="708" w:gutter="0"/>

</xml_diff>

<commit_message>
creacion clase empleado [diagrama de clases]
</commit_message>
<xml_diff>
--- a/desarrollo/smarttachito/analisis/aquitectura/DIAGRAMA DE CLASES.docx
+++ b/desarrollo/smarttachito/analisis/aquitectura/DIAGRAMA DE CLASES.docx
@@ -8,9 +8,16 @@
         <w:rPr/>
       </w:pPr>
       <w:r>
-        <w:rPr>
-          <w:lang w:val="es-MX"/>
-        </w:rPr>
+        <w:rPr/>
+      </w:r>
+    </w:p>
+    <w:p>
+      <w:pPr>
+        <w:pStyle w:val="Normal"/>
+        <w:rPr/>
+      </w:pPr>
+      <w:r>
+        <w:rPr/>
         <w:t>Diagrama de clases</w:t>
       </w:r>
     </w:p>
@@ -20,50 +27,16 @@
         <w:rPr/>
       </w:pPr>
       <w:r>
-        <w:rPr>
-          <w:lang w:val="es-MX"/>
-        </w:rPr>
-        <w:t xml:space="preserve"> </w:t>
-      </w:r>
-    </w:p>
-    <w:p>
-      <w:pPr>
-        <w:pStyle w:val="Normal"/>
-        <w:rPr>
-          <w:lang w:val="es-MX"/>
-        </w:rPr>
-      </w:pPr>
-      <w:r>
-        <w:rPr>
-          <w:lang w:val="es-MX"/>
-        </w:rPr>
-        <w:t xml:space="preserve"> </w:t>
-      </w:r>
-    </w:p>
-    <w:p>
-      <w:pPr>
-        <w:pStyle w:val="Normal"/>
-        <w:rPr/>
-      </w:pPr>
-      <w:r>
-        <w:rPr/>
-      </w:r>
-    </w:p>
-    <w:p>
-      <w:pPr>
-        <w:pStyle w:val="Normal"/>
-        <w:rPr/>
-      </w:pPr>
-      <w:r>
-        <w:rPr/>
-      </w:r>
-    </w:p>
-    <w:p>
-      <w:pPr>
-        <w:pStyle w:val="Normal"/>
-        <w:rPr/>
-      </w:pPr>
-      <w:r>
+        <w:rPr/>
+      </w:r>
+    </w:p>
+    <w:p>
+      <w:pPr>
+        <w:pStyle w:val="Normal"/>
+        <w:rPr/>
+      </w:pPr>
+      <w:r>
+        <w:rPr/>
         <w:drawing>
           <wp:anchor behindDoc="0" distT="0" distB="0" distL="0" distR="0" simplePos="0" locked="0" layoutInCell="1" allowOverlap="1" relativeHeight="2">
             <wp:simplePos x="0" y="0"/>
@@ -73,7 +46,7 @@
             <wp:positionV relativeFrom="paragraph">
               <wp:posOffset>635</wp:posOffset>
             </wp:positionV>
-            <wp:extent cx="5400040" cy="2131060"/>
+            <wp:extent cx="5400040" cy="2567940"/>
             <wp:effectExtent l="0" t="0" r="0" b="0"/>
             <wp:wrapSquare wrapText="largest"/>
             <wp:docPr id="1" name="Image1" descr=""/>
@@ -98,7 +71,7 @@
                   <pic:spPr bwMode="auto">
                     <a:xfrm>
                       <a:off x="0" y="0"/>
-                      <a:ext cx="5400040" cy="2131060"/>
+                      <a:ext cx="5400040" cy="2567940"/>
                     </a:xfrm>
                     <a:prstGeom prst="rect">
                       <a:avLst/>
@@ -109,82 +82,6 @@
             </a:graphic>
           </wp:anchor>
         </w:drawing>
-      </w:r>
-      <w:r>
-        <w:rPr/>
-        <w:t xml:space="preserve"> </w:t>
-      </w:r>
-    </w:p>
-    <w:p>
-      <w:pPr>
-        <w:pStyle w:val="Normal"/>
-        <w:rPr/>
-      </w:pPr>
-      <w:r>
-        <w:rPr/>
-      </w:r>
-    </w:p>
-    <w:p>
-      <w:pPr>
-        <w:pStyle w:val="Normal"/>
-        <w:rPr/>
-      </w:pPr>
-      <w:r>
-        <w:rPr/>
-      </w:r>
-    </w:p>
-    <w:p>
-      <w:pPr>
-        <w:pStyle w:val="Normal"/>
-        <w:rPr/>
-      </w:pPr>
-      <w:r>
-        <w:rPr/>
-      </w:r>
-    </w:p>
-    <w:p>
-      <w:pPr>
-        <w:pStyle w:val="Normal"/>
-        <w:rPr/>
-      </w:pPr>
-      <w:r>
-        <w:rPr/>
-      </w:r>
-    </w:p>
-    <w:p>
-      <w:pPr>
-        <w:pStyle w:val="Normal"/>
-        <w:rPr/>
-      </w:pPr>
-      <w:r>
-        <w:rPr/>
-      </w:r>
-    </w:p>
-    <w:p>
-      <w:pPr>
-        <w:pStyle w:val="Normal"/>
-        <w:rPr/>
-      </w:pPr>
-      <w:r>
-        <w:rPr/>
-      </w:r>
-    </w:p>
-    <w:p>
-      <w:pPr>
-        <w:pStyle w:val="Normal"/>
-        <w:rPr/>
-      </w:pPr>
-      <w:r>
-        <w:rPr/>
-      </w:r>
-    </w:p>
-    <w:p>
-      <w:pPr>
-        <w:pStyle w:val="Normal"/>
-        <w:rPr/>
-      </w:pPr>
-      <w:r>
-        <w:rPr/>
       </w:r>
     </w:p>
     <w:p>

</xml_diff>

<commit_message>
creacion clase pedido [diagrama de clases]
</commit_message>
<xml_diff>
--- a/desarrollo/smarttachito/analisis/aquitectura/DIAGRAMA DE CLASES.docx
+++ b/desarrollo/smarttachito/analisis/aquitectura/DIAGRAMA DE CLASES.docx
@@ -19,6 +19,16 @@
       <w:r>
         <w:rPr/>
         <w:t>Diagrama de clases</w:t>
+      </w:r>
+    </w:p>
+    <w:p>
+      <w:pPr>
+        <w:pStyle w:val="Normal"/>
+        <w:rPr/>
+      </w:pPr>
+      <w:r>
+        <w:rPr/>
+        <w:t>https://lucid.app/lucidchart/21cf4ccc-53cc-45e1-b21e-c76e752d61d5/edit?invitationId=inv_cf32cb96-2888-4a51-bbf1-7157071e6ce8&amp;page=0₀</w:t>
       </w:r>
     </w:p>
     <w:p>
@@ -46,7 +56,7 @@
             <wp:positionV relativeFrom="paragraph">
               <wp:posOffset>635</wp:posOffset>
             </wp:positionV>
-            <wp:extent cx="5400040" cy="2567940"/>
+            <wp:extent cx="5400040" cy="3303905"/>
             <wp:effectExtent l="0" t="0" r="0" b="0"/>
             <wp:wrapSquare wrapText="largest"/>
             <wp:docPr id="1" name="Image1" descr=""/>
@@ -71,7 +81,7 @@
                   <pic:spPr bwMode="auto">
                     <a:xfrm>
                       <a:off x="0" y="0"/>
-                      <a:ext cx="5400040" cy="2567940"/>
+                      <a:ext cx="5400040" cy="3303905"/>
                     </a:xfrm>
                     <a:prstGeom prst="rect">
                       <a:avLst/>

</xml_diff>

<commit_message>
creacion clase pago [diagrama de clases]
</commit_message>
<xml_diff>
--- a/desarrollo/smarttachito/analisis/aquitectura/DIAGRAMA DE CLASES.docx
+++ b/desarrollo/smarttachito/analisis/aquitectura/DIAGRAMA DE CLASES.docx
@@ -56,7 +56,7 @@
             <wp:positionV relativeFrom="paragraph">
               <wp:posOffset>635</wp:posOffset>
             </wp:positionV>
-            <wp:extent cx="5400040" cy="3303905"/>
+            <wp:extent cx="5400040" cy="4417695"/>
             <wp:effectExtent l="0" t="0" r="0" b="0"/>
             <wp:wrapSquare wrapText="largest"/>
             <wp:docPr id="1" name="Image1" descr=""/>
@@ -81,7 +81,7 @@
                   <pic:spPr bwMode="auto">
                     <a:xfrm>
                       <a:off x="0" y="0"/>
-                      <a:ext cx="5400040" cy="3303905"/>
+                      <a:ext cx="5400040" cy="4417695"/>
                     </a:xfrm>
                     <a:prstGeom prst="rect">
                       <a:avLst/>

</xml_diff>

<commit_message>
creacion clase producto [diagrama de clases]
</commit_message>
<xml_diff>
--- a/desarrollo/smarttachito/analisis/aquitectura/DIAGRAMA DE CLASES.docx
+++ b/desarrollo/smarttachito/analisis/aquitectura/DIAGRAMA DE CLASES.docx
@@ -56,7 +56,7 @@
             <wp:positionV relativeFrom="paragraph">
               <wp:posOffset>635</wp:posOffset>
             </wp:positionV>
-            <wp:extent cx="5400040" cy="4417695"/>
+            <wp:extent cx="5400040" cy="6270625"/>
             <wp:effectExtent l="0" t="0" r="0" b="0"/>
             <wp:wrapSquare wrapText="largest"/>
             <wp:docPr id="1" name="Image1" descr=""/>
@@ -81,7 +81,7 @@
                   <pic:spPr bwMode="auto">
                     <a:xfrm>
                       <a:off x="0" y="0"/>
-                      <a:ext cx="5400040" cy="4417695"/>
+                      <a:ext cx="5400040" cy="6270625"/>
                     </a:xfrm>
                     <a:prstGeom prst="rect">
                       <a:avLst/>

</xml_diff>

<commit_message>
descripcion de las clases elaboradas [diagrama de clases]
</commit_message>
<xml_diff>
--- a/desarrollo/smarttachito/analisis/aquitectura/DIAGRAMA DE CLASES.docx
+++ b/desarrollo/smarttachito/analisis/aquitectura/DIAGRAMA DE CLASES.docx
@@ -18,26 +18,39 @@
       </w:pPr>
       <w:r>
         <w:rPr/>
-        <w:t>Diagrama de clases</w:t>
-      </w:r>
-    </w:p>
-    <w:p>
-      <w:pPr>
-        <w:pStyle w:val="Normal"/>
-        <w:rPr/>
-      </w:pPr>
-      <w:r>
-        <w:rPr/>
-        <w:t>https://lucid.app/lucidchart/21cf4ccc-53cc-45e1-b21e-c76e752d61d5/edit?invitationId=inv_cf32cb96-2888-4a51-bbf1-7157071e6ce8&amp;page=0₀</w:t>
-      </w:r>
-    </w:p>
-    <w:p>
-      <w:pPr>
-        <w:pStyle w:val="Normal"/>
-        <w:rPr/>
-      </w:pPr>
-      <w:r>
-        <w:rPr/>
+      </w:r>
+    </w:p>
+    <w:p>
+      <w:pPr>
+        <w:pStyle w:val="Normal"/>
+        <w:rPr/>
+      </w:pPr>
+      <w:hyperlink r:id="rId2">
+        <w:r>
+          <w:rPr>
+            <w:rStyle w:val="InternetLink"/>
+          </w:rPr>
+          <w:t>https://lucid.app/lucidchart/21cf4ccc-53cc-45e1-b21e-c76e752d61d5/edit?invitationId=inv_cf32cb96-2888-4a51-bbf1-7157071e6ce8&amp;page=0₀</w:t>
+        </w:r>
+      </w:hyperlink>
+    </w:p>
+    <w:p>
+      <w:pPr>
+        <w:pStyle w:val="Normal"/>
+        <w:rPr/>
+      </w:pPr>
+      <w:r>
+        <w:rPr/>
+      </w:r>
+    </w:p>
+    <w:p>
+      <w:pPr>
+        <w:pStyle w:val="Normal"/>
+        <w:rPr/>
+      </w:pPr>
+      <w:r>
+        <w:rPr/>
+        <w:t>diagrama de clases</w:t>
       </w:r>
     </w:p>
     <w:p>
@@ -73,7 +86,7 @@
                     </pic:cNvPicPr>
                   </pic:nvPicPr>
                   <pic:blipFill>
-                    <a:blip r:embed="rId2"/>
+                    <a:blip r:embed="rId3"/>
                     <a:stretch>
                       <a:fillRect/>
                     </a:stretch>
@@ -101,240 +114,902 @@
       </w:pPr>
       <w:r>
         <w:rPr/>
-      </w:r>
-    </w:p>
-    <w:p>
-      <w:pPr>
-        <w:pStyle w:val="Normal"/>
-        <w:rPr/>
-      </w:pPr>
-      <w:r>
-        <w:rPr/>
-      </w:r>
-    </w:p>
-    <w:p>
-      <w:pPr>
-        <w:pStyle w:val="Normal"/>
-        <w:rPr/>
-      </w:pPr>
-      <w:r>
-        <w:rPr/>
-      </w:r>
-    </w:p>
-    <w:p>
-      <w:pPr>
-        <w:pStyle w:val="Normal"/>
-        <w:rPr/>
-      </w:pPr>
-      <w:r>
-        <w:rPr/>
-      </w:r>
-    </w:p>
-    <w:p>
-      <w:pPr>
-        <w:pStyle w:val="Normal"/>
-        <w:rPr/>
-      </w:pPr>
-      <w:r>
-        <w:rPr/>
-      </w:r>
-    </w:p>
-    <w:p>
-      <w:pPr>
-        <w:pStyle w:val="Normal"/>
-        <w:rPr/>
-      </w:pPr>
-      <w:r>
-        <w:rPr/>
-      </w:r>
-    </w:p>
-    <w:p>
-      <w:pPr>
-        <w:pStyle w:val="Normal"/>
-        <w:rPr/>
-      </w:pPr>
-      <w:r>
-        <w:rPr/>
-      </w:r>
-    </w:p>
-    <w:p>
-      <w:pPr>
-        <w:pStyle w:val="Normal"/>
-        <w:rPr/>
-      </w:pPr>
-      <w:r>
-        <w:rPr/>
-      </w:r>
-    </w:p>
-    <w:p>
-      <w:pPr>
-        <w:pStyle w:val="Normal"/>
-        <w:rPr/>
-      </w:pPr>
-      <w:r>
-        <w:rPr/>
-      </w:r>
-    </w:p>
-    <w:p>
-      <w:pPr>
-        <w:pStyle w:val="Normal"/>
-        <w:rPr/>
-      </w:pPr>
-      <w:r>
-        <w:rPr/>
-      </w:r>
-    </w:p>
-    <w:p>
-      <w:pPr>
-        <w:pStyle w:val="Normal"/>
-        <w:rPr/>
-      </w:pPr>
-      <w:r>
-        <w:rPr/>
-      </w:r>
-    </w:p>
-    <w:p>
-      <w:pPr>
-        <w:pStyle w:val="Normal"/>
-        <w:rPr/>
-      </w:pPr>
-      <w:r>
-        <w:rPr/>
-      </w:r>
-    </w:p>
-    <w:p>
-      <w:pPr>
-        <w:pStyle w:val="Normal"/>
-        <w:rPr/>
-      </w:pPr>
-      <w:r>
-        <w:rPr/>
-      </w:r>
-    </w:p>
-    <w:p>
-      <w:pPr>
-        <w:pStyle w:val="Normal"/>
-        <w:rPr/>
-      </w:pPr>
-      <w:r>
-        <w:rPr/>
-      </w:r>
-    </w:p>
-    <w:p>
-      <w:pPr>
-        <w:pStyle w:val="Normal"/>
-        <w:rPr/>
-      </w:pPr>
-      <w:r>
-        <w:rPr/>
-      </w:r>
-    </w:p>
-    <w:p>
-      <w:pPr>
-        <w:pStyle w:val="Normal"/>
-        <w:rPr/>
-      </w:pPr>
-      <w:r>
-        <w:rPr/>
-      </w:r>
-    </w:p>
-    <w:p>
-      <w:pPr>
-        <w:pStyle w:val="Normal"/>
-        <w:rPr/>
-      </w:pPr>
-      <w:r>
-        <w:rPr/>
-      </w:r>
-    </w:p>
-    <w:p>
-      <w:pPr>
-        <w:pStyle w:val="Normal"/>
-        <w:rPr/>
-      </w:pPr>
-      <w:r>
-        <w:rPr/>
-      </w:r>
-    </w:p>
-    <w:p>
-      <w:pPr>
-        <w:pStyle w:val="Normal"/>
-        <w:rPr/>
-      </w:pPr>
-      <w:r>
-        <w:rPr/>
-      </w:r>
-    </w:p>
-    <w:p>
-      <w:pPr>
-        <w:pStyle w:val="Normal"/>
-        <w:rPr/>
-      </w:pPr>
-      <w:r>
-        <w:rPr/>
-      </w:r>
-    </w:p>
-    <w:p>
-      <w:pPr>
-        <w:pStyle w:val="Normal"/>
-        <w:rPr/>
-      </w:pPr>
-      <w:r>
-        <w:rPr/>
-      </w:r>
-    </w:p>
-    <w:p>
-      <w:pPr>
-        <w:pStyle w:val="Normal"/>
-        <w:rPr/>
-      </w:pPr>
-      <w:r>
-        <w:rPr/>
-      </w:r>
-    </w:p>
-    <w:p>
-      <w:pPr>
-        <w:pStyle w:val="Normal"/>
-        <w:rPr/>
-      </w:pPr>
-      <w:r>
-        <w:rPr/>
-      </w:r>
-    </w:p>
-    <w:p>
-      <w:pPr>
-        <w:pStyle w:val="Normal"/>
-        <w:rPr/>
-      </w:pPr>
-      <w:r>
-        <w:rPr/>
-      </w:r>
-    </w:p>
-    <w:p>
-      <w:pPr>
-        <w:pStyle w:val="Normal"/>
-        <w:rPr/>
-      </w:pPr>
-      <w:r>
-        <w:rPr/>
-      </w:r>
-    </w:p>
-    <w:p>
-      <w:pPr>
-        <w:pStyle w:val="Normal"/>
-        <w:rPr/>
-      </w:pPr>
-      <w:r>
-        <w:rPr/>
-      </w:r>
-    </w:p>
-    <w:p>
-      <w:pPr>
-        <w:pStyle w:val="Normal"/>
-        <w:rPr/>
-      </w:pPr>
-      <w:r>
-        <w:rPr/>
+        <w:t>Descripción:</w:t>
+      </w:r>
+    </w:p>
+    <w:p>
+      <w:pPr>
+        <w:pStyle w:val="Normal"/>
+        <w:rPr>
+          <w:rFonts w:ascii="monospace" w:hAnsi="monospace"/>
+          <w:b w:val="false"/>
+          <w:i w:val="false"/>
+          <w:caps w:val="false"/>
+          <w:smallCaps w:val="false"/>
+          <w:color w:val="212121"/>
+          <w:spacing w:val="0"/>
+          <w:sz w:val="21"/>
+        </w:rPr>
+      </w:pPr>
+      <w:r>
+        <w:rPr>
+          <w:rFonts w:eastAsia="Calibri" w:cs="" w:cstheme="minorBidi" w:eastAsiaTheme="minorHAnsi"/>
+          <w:b w:val="false"/>
+          <w:i w:val="false"/>
+          <w:caps w:val="false"/>
+          <w:smallCaps w:val="false"/>
+          <w:color w:val="auto"/>
+          <w:spacing w:val="0"/>
+          <w:kern w:val="0"/>
+          <w:sz w:val="22"/>
+          <w:szCs w:val="22"/>
+          <w:lang w:val="es-PE" w:eastAsia="en-US" w:bidi="ar-SA"/>
+        </w:rPr>
+        <w:t xml:space="preserve">Clase Usuario Esta clase es el padre para las clases Empleado y Cliente. Aquí se guardan los detalles básicos aplicables a ambos como nombre, dirección, número de teléfono, etc. </w:t>
+      </w:r>
+    </w:p>
+    <w:p>
+      <w:pPr>
+        <w:pStyle w:val="Normal"/>
+        <w:rPr>
+          <w:rFonts w:ascii="monospace" w:hAnsi="monospace"/>
+          <w:b w:val="false"/>
+          <w:i w:val="false"/>
+          <w:caps w:val="false"/>
+          <w:smallCaps w:val="false"/>
+          <w:color w:val="212121"/>
+          <w:spacing w:val="0"/>
+          <w:sz w:val="21"/>
+        </w:rPr>
+      </w:pPr>
+      <w:r>
+        <w:rPr>
+          <w:rFonts w:eastAsia="Calibri" w:cs="" w:cstheme="minorBidi" w:eastAsiaTheme="minorHAnsi"/>
+          <w:b w:val="false"/>
+          <w:i w:val="false"/>
+          <w:caps w:val="false"/>
+          <w:smallCaps w:val="false"/>
+          <w:color w:val="auto"/>
+          <w:spacing w:val="0"/>
+          <w:kern w:val="0"/>
+          <w:sz w:val="22"/>
+          <w:szCs w:val="22"/>
+          <w:lang w:val="es-PE" w:eastAsia="en-US" w:bidi="ar-SA"/>
+        </w:rPr>
+        <w:t xml:space="preserve">Clase Empleado Esta clase hereda de Usuario. Esta clase se concentrará en atributos y métodos específicos de empleados como </w:t>
+      </w:r>
+      <w:r>
+        <w:rPr>
+          <w:rFonts w:eastAsia="Calibri" w:cs="" w:cstheme="minorBidi" w:eastAsiaTheme="minorHAnsi"/>
+          <w:b w:val="false"/>
+          <w:i w:val="false"/>
+          <w:caps w:val="false"/>
+          <w:smallCaps w:val="false"/>
+          <w:color w:val="auto"/>
+          <w:spacing w:val="0"/>
+          <w:kern w:val="0"/>
+          <w:sz w:val="22"/>
+          <w:szCs w:val="22"/>
+          <w:lang w:val="es-PE" w:eastAsia="en-US" w:bidi="ar-SA"/>
+        </w:rPr>
+        <w:t>fecha de contrato y el cargo.</w:t>
+      </w:r>
+    </w:p>
+    <w:p>
+      <w:pPr>
+        <w:pStyle w:val="Normal"/>
+        <w:rPr>
+          <w:rFonts w:ascii="monospace" w:hAnsi="monospace"/>
+          <w:b w:val="false"/>
+          <w:i w:val="false"/>
+          <w:caps w:val="false"/>
+          <w:smallCaps w:val="false"/>
+          <w:color w:val="212121"/>
+          <w:spacing w:val="0"/>
+          <w:sz w:val="21"/>
+        </w:rPr>
+      </w:pPr>
+      <w:r>
+        <w:rPr>
+          <w:rFonts w:eastAsia="Calibri" w:cs="" w:cstheme="minorBidi" w:eastAsiaTheme="minorHAnsi"/>
+          <w:b w:val="false"/>
+          <w:i w:val="false"/>
+          <w:caps w:val="false"/>
+          <w:smallCaps w:val="false"/>
+          <w:color w:val="auto"/>
+          <w:spacing w:val="0"/>
+          <w:kern w:val="0"/>
+          <w:sz w:val="22"/>
+          <w:szCs w:val="22"/>
+          <w:lang w:val="es-PE" w:eastAsia="en-US" w:bidi="ar-SA"/>
+        </w:rPr>
+        <w:t xml:space="preserve">Clase Cliente Esta clase también hereda de Usuario. Aquí guardamos información relevante para los clientes, como la </w:t>
+      </w:r>
+      <w:r>
+        <w:rPr>
+          <w:rFonts w:eastAsia="Calibri" w:cs="" w:cstheme="minorBidi" w:eastAsiaTheme="minorHAnsi"/>
+          <w:b w:val="false"/>
+          <w:i w:val="false"/>
+          <w:caps w:val="false"/>
+          <w:smallCaps w:val="false"/>
+          <w:color w:val="auto"/>
+          <w:spacing w:val="0"/>
+          <w:kern w:val="0"/>
+          <w:sz w:val="22"/>
+          <w:szCs w:val="22"/>
+          <w:lang w:val="es-PE" w:eastAsia="en-US" w:bidi="ar-SA"/>
+        </w:rPr>
+        <w:t>fecha de registro</w:t>
+      </w:r>
+    </w:p>
+    <w:p>
+      <w:pPr>
+        <w:pStyle w:val="Normal"/>
+        <w:rPr>
+          <w:rFonts w:ascii="monospace" w:hAnsi="monospace"/>
+          <w:b w:val="false"/>
+          <w:i w:val="false"/>
+          <w:caps w:val="false"/>
+          <w:smallCaps w:val="false"/>
+          <w:color w:val="212121"/>
+          <w:spacing w:val="0"/>
+          <w:sz w:val="21"/>
+        </w:rPr>
+      </w:pPr>
+      <w:r>
+        <w:rPr>
+          <w:rFonts w:eastAsia="Calibri" w:cs="" w:cstheme="minorBidi" w:eastAsiaTheme="minorHAnsi"/>
+          <w:b w:val="false"/>
+          <w:i w:val="false"/>
+          <w:caps w:val="false"/>
+          <w:smallCaps w:val="false"/>
+          <w:color w:val="auto"/>
+          <w:spacing w:val="0"/>
+          <w:kern w:val="0"/>
+          <w:sz w:val="22"/>
+          <w:szCs w:val="22"/>
+          <w:lang w:val="es-PE" w:eastAsia="en-US" w:bidi="ar-SA"/>
+        </w:rPr>
+        <w:t xml:space="preserve">Clase Pedido Guarda los datos relacionados con los pedidos hechos por los clientes. Esta clase </w:t>
+      </w:r>
+      <w:r>
+        <w:rPr>
+          <w:rFonts w:eastAsia="Calibri" w:cs="" w:cstheme="minorBidi" w:eastAsiaTheme="minorHAnsi"/>
+          <w:b w:val="false"/>
+          <w:i w:val="false"/>
+          <w:caps w:val="false"/>
+          <w:smallCaps w:val="false"/>
+          <w:color w:val="auto"/>
+          <w:spacing w:val="0"/>
+          <w:kern w:val="0"/>
+          <w:sz w:val="22"/>
+          <w:szCs w:val="22"/>
+          <w:lang w:val="es-PE" w:eastAsia="en-US" w:bidi="ar-SA"/>
+        </w:rPr>
+        <w:t>contiene la fecha del pedido solicitado</w:t>
+      </w:r>
+    </w:p>
+    <w:p>
+      <w:pPr>
+        <w:pStyle w:val="Normal"/>
+        <w:rPr>
+          <w:rFonts w:ascii="monospace" w:hAnsi="monospace"/>
+          <w:b w:val="false"/>
+          <w:i w:val="false"/>
+          <w:caps w:val="false"/>
+          <w:smallCaps w:val="false"/>
+          <w:color w:val="212121"/>
+          <w:spacing w:val="0"/>
+          <w:sz w:val="21"/>
+        </w:rPr>
+      </w:pPr>
+      <w:r>
+        <w:rPr>
+          <w:rFonts w:eastAsia="Calibri" w:cs="" w:cstheme="minorBidi" w:eastAsiaTheme="minorHAnsi"/>
+          <w:b w:val="false"/>
+          <w:i w:val="false"/>
+          <w:caps w:val="false"/>
+          <w:smallCaps w:val="false"/>
+          <w:color w:val="auto"/>
+          <w:spacing w:val="0"/>
+          <w:kern w:val="0"/>
+          <w:sz w:val="22"/>
+          <w:szCs w:val="22"/>
+          <w:lang w:val="es-PE" w:eastAsia="en-US" w:bidi="ar-SA"/>
+        </w:rPr>
+        <w:t xml:space="preserve">Clase Producto Maneja los detalles de los productos. </w:t>
+      </w:r>
+    </w:p>
+    <w:p>
+      <w:pPr>
+        <w:pStyle w:val="Normal"/>
+        <w:rPr>
+          <w:rFonts w:ascii="monospace" w:hAnsi="monospace"/>
+          <w:b w:val="false"/>
+          <w:i w:val="false"/>
+          <w:caps w:val="false"/>
+          <w:smallCaps w:val="false"/>
+          <w:color w:val="212121"/>
+          <w:spacing w:val="0"/>
+          <w:sz w:val="21"/>
+        </w:rPr>
+      </w:pPr>
+      <w:r>
+        <w:rPr>
+          <w:rFonts w:eastAsia="Calibri" w:cs="" w:cstheme="minorBidi" w:eastAsiaTheme="minorHAnsi"/>
+          <w:b w:val="false"/>
+          <w:i w:val="false"/>
+          <w:caps w:val="false"/>
+          <w:smallCaps w:val="false"/>
+          <w:color w:val="auto"/>
+          <w:spacing w:val="0"/>
+          <w:kern w:val="0"/>
+          <w:sz w:val="22"/>
+          <w:szCs w:val="22"/>
+          <w:lang w:val="es-PE" w:eastAsia="en-US" w:bidi="ar-SA"/>
+        </w:rPr>
+        <w:t xml:space="preserve">Clase Entrega Muestra información sobre </w:t>
+      </w:r>
+      <w:r>
+        <w:rPr>
+          <w:rFonts w:eastAsia="Calibri" w:cs="" w:cstheme="minorBidi" w:eastAsiaTheme="minorHAnsi"/>
+          <w:b w:val="false"/>
+          <w:i w:val="false"/>
+          <w:caps w:val="false"/>
+          <w:smallCaps w:val="false"/>
+          <w:color w:val="auto"/>
+          <w:spacing w:val="0"/>
+          <w:kern w:val="0"/>
+          <w:sz w:val="22"/>
+          <w:szCs w:val="22"/>
+          <w:lang w:val="es-PE" w:eastAsia="en-US" w:bidi="ar-SA"/>
+        </w:rPr>
+        <w:t>la e</w:t>
+      </w:r>
+      <w:r>
+        <w:rPr>
+          <w:rFonts w:eastAsia="Calibri" w:cs="" w:cstheme="minorBidi" w:eastAsiaTheme="minorHAnsi"/>
+          <w:b w:val="false"/>
+          <w:i w:val="false"/>
+          <w:caps w:val="false"/>
+          <w:smallCaps w:val="false"/>
+          <w:color w:val="auto"/>
+          <w:spacing w:val="0"/>
+          <w:kern w:val="0"/>
+          <w:sz w:val="22"/>
+          <w:szCs w:val="22"/>
+          <w:lang w:val="es-PE" w:eastAsia="en-US" w:bidi="ar-SA"/>
+        </w:rPr>
+        <w:t xml:space="preserve">ntrega del pedido. Está directamente relacionada con la clase Pedido. </w:t>
+      </w:r>
+    </w:p>
+    <w:p>
+      <w:pPr>
+        <w:pStyle w:val="Normal"/>
+        <w:rPr>
+          <w:rFonts w:ascii="monospace" w:hAnsi="monospace"/>
+          <w:b w:val="false"/>
+          <w:i w:val="false"/>
+          <w:caps w:val="false"/>
+          <w:smallCaps w:val="false"/>
+          <w:color w:val="212121"/>
+          <w:spacing w:val="0"/>
+          <w:sz w:val="21"/>
+        </w:rPr>
+      </w:pPr>
+      <w:r>
+        <w:rPr>
+          <w:rFonts w:eastAsia="Calibri" w:cs="" w:cstheme="minorBidi" w:eastAsiaTheme="minorHAnsi"/>
+          <w:b w:val="false"/>
+          <w:i w:val="false"/>
+          <w:caps w:val="false"/>
+          <w:smallCaps w:val="false"/>
+          <w:color w:val="auto"/>
+          <w:spacing w:val="0"/>
+          <w:kern w:val="0"/>
+          <w:sz w:val="22"/>
+          <w:szCs w:val="22"/>
+          <w:lang w:val="es-PE" w:eastAsia="en-US" w:bidi="ar-SA"/>
+        </w:rPr>
+        <w:t>Clase Pago Contiene detalles sobre el pago hecho por un pedido. Está relacionada con la clase Pedido.</w:t>
+      </w:r>
+    </w:p>
+    <w:p>
+      <w:pPr>
+        <w:pStyle w:val="Normal"/>
+        <w:rPr>
+          <w:rFonts w:ascii="Calibri" w:hAnsi="Calibri" w:eastAsia="Calibri" w:cs="" w:asciiTheme="minorHAnsi" w:cstheme="minorBidi" w:eastAsiaTheme="minorHAnsi" w:hAnsiTheme="minorHAnsi"/>
+          <w:color w:val="auto"/>
+          <w:kern w:val="0"/>
+          <w:sz w:val="22"/>
+          <w:szCs w:val="22"/>
+          <w:lang w:val="es-PE" w:eastAsia="en-US" w:bidi="ar-SA"/>
+        </w:rPr>
+      </w:pPr>
+      <w:r>
+        <w:rPr>
+          <w:rFonts w:eastAsia="Calibri" w:cs="" w:cstheme="minorBidi" w:eastAsiaTheme="minorHAnsi"/>
+          <w:color w:val="auto"/>
+          <w:kern w:val="0"/>
+          <w:sz w:val="22"/>
+          <w:szCs w:val="22"/>
+          <w:lang w:val="es-PE" w:eastAsia="en-US" w:bidi="ar-SA"/>
+        </w:rPr>
+      </w:r>
+    </w:p>
+    <w:p>
+      <w:pPr>
+        <w:pStyle w:val="Normal"/>
+        <w:rPr>
+          <w:rFonts w:ascii="Calibri" w:hAnsi="Calibri" w:eastAsia="Calibri" w:cs="" w:asciiTheme="minorHAnsi" w:cstheme="minorBidi" w:eastAsiaTheme="minorHAnsi" w:hAnsiTheme="minorHAnsi"/>
+          <w:color w:val="auto"/>
+          <w:kern w:val="0"/>
+          <w:sz w:val="22"/>
+          <w:szCs w:val="22"/>
+          <w:lang w:val="es-PE" w:eastAsia="en-US" w:bidi="ar-SA"/>
+        </w:rPr>
+      </w:pPr>
+      <w:r>
+        <w:rPr>
+          <w:rFonts w:eastAsia="Calibri" w:cs="" w:cstheme="minorBidi" w:eastAsiaTheme="minorHAnsi"/>
+          <w:color w:val="auto"/>
+          <w:kern w:val="0"/>
+          <w:sz w:val="22"/>
+          <w:szCs w:val="22"/>
+          <w:lang w:val="es-PE" w:eastAsia="en-US" w:bidi="ar-SA"/>
+        </w:rPr>
+      </w:r>
+    </w:p>
+    <w:p>
+      <w:pPr>
+        <w:pStyle w:val="Normal"/>
+        <w:rPr>
+          <w:rFonts w:ascii="Calibri" w:hAnsi="Calibri" w:eastAsia="Calibri" w:cs="" w:asciiTheme="minorHAnsi" w:cstheme="minorBidi" w:eastAsiaTheme="minorHAnsi" w:hAnsiTheme="minorHAnsi"/>
+          <w:color w:val="auto"/>
+          <w:kern w:val="0"/>
+          <w:sz w:val="22"/>
+          <w:szCs w:val="22"/>
+          <w:lang w:val="es-PE" w:eastAsia="en-US" w:bidi="ar-SA"/>
+        </w:rPr>
+      </w:pPr>
+      <w:r>
+        <w:rPr>
+          <w:rFonts w:eastAsia="Calibri" w:cs="" w:cstheme="minorBidi" w:eastAsiaTheme="minorHAnsi"/>
+          <w:color w:val="auto"/>
+          <w:kern w:val="0"/>
+          <w:sz w:val="22"/>
+          <w:szCs w:val="22"/>
+          <w:lang w:val="es-PE" w:eastAsia="en-US" w:bidi="ar-SA"/>
+        </w:rPr>
+      </w:r>
+    </w:p>
+    <w:p>
+      <w:pPr>
+        <w:pStyle w:val="Normal"/>
+        <w:rPr>
+          <w:rFonts w:ascii="Calibri" w:hAnsi="Calibri" w:eastAsia="Calibri" w:cs="" w:asciiTheme="minorHAnsi" w:cstheme="minorBidi" w:eastAsiaTheme="minorHAnsi" w:hAnsiTheme="minorHAnsi"/>
+          <w:color w:val="auto"/>
+          <w:kern w:val="0"/>
+          <w:sz w:val="22"/>
+          <w:szCs w:val="22"/>
+          <w:lang w:val="es-PE" w:eastAsia="en-US" w:bidi="ar-SA"/>
+        </w:rPr>
+      </w:pPr>
+      <w:r>
+        <w:rPr>
+          <w:rFonts w:eastAsia="Calibri" w:cs="" w:cstheme="minorBidi" w:eastAsiaTheme="minorHAnsi"/>
+          <w:color w:val="auto"/>
+          <w:kern w:val="0"/>
+          <w:sz w:val="22"/>
+          <w:szCs w:val="22"/>
+          <w:lang w:val="es-PE" w:eastAsia="en-US" w:bidi="ar-SA"/>
+        </w:rPr>
+      </w:r>
+    </w:p>
+    <w:p>
+      <w:pPr>
+        <w:pStyle w:val="Normal"/>
+        <w:rPr>
+          <w:rFonts w:ascii="Calibri" w:hAnsi="Calibri" w:eastAsia="Calibri" w:cs="" w:asciiTheme="minorHAnsi" w:cstheme="minorBidi" w:eastAsiaTheme="minorHAnsi" w:hAnsiTheme="minorHAnsi"/>
+          <w:color w:val="auto"/>
+          <w:kern w:val="0"/>
+          <w:sz w:val="22"/>
+          <w:szCs w:val="22"/>
+          <w:lang w:val="es-PE" w:eastAsia="en-US" w:bidi="ar-SA"/>
+        </w:rPr>
+      </w:pPr>
+      <w:r>
+        <w:rPr>
+          <w:rFonts w:eastAsia="Calibri" w:cs="" w:cstheme="minorBidi" w:eastAsiaTheme="minorHAnsi"/>
+          <w:color w:val="auto"/>
+          <w:kern w:val="0"/>
+          <w:sz w:val="22"/>
+          <w:szCs w:val="22"/>
+          <w:lang w:val="es-PE" w:eastAsia="en-US" w:bidi="ar-SA"/>
+        </w:rPr>
+      </w:r>
+    </w:p>
+    <w:p>
+      <w:pPr>
+        <w:pStyle w:val="Normal"/>
+        <w:rPr>
+          <w:rFonts w:ascii="Calibri" w:hAnsi="Calibri" w:eastAsia="Calibri" w:cs="" w:asciiTheme="minorHAnsi" w:cstheme="minorBidi" w:eastAsiaTheme="minorHAnsi" w:hAnsiTheme="minorHAnsi"/>
+          <w:color w:val="auto"/>
+          <w:kern w:val="0"/>
+          <w:sz w:val="22"/>
+          <w:szCs w:val="22"/>
+          <w:lang w:val="es-PE" w:eastAsia="en-US" w:bidi="ar-SA"/>
+        </w:rPr>
+      </w:pPr>
+      <w:r>
+        <w:rPr>
+          <w:rFonts w:eastAsia="Calibri" w:cs="" w:cstheme="minorBidi" w:eastAsiaTheme="minorHAnsi"/>
+          <w:color w:val="auto"/>
+          <w:kern w:val="0"/>
+          <w:sz w:val="22"/>
+          <w:szCs w:val="22"/>
+          <w:lang w:val="es-PE" w:eastAsia="en-US" w:bidi="ar-SA"/>
+        </w:rPr>
+      </w:r>
+    </w:p>
+    <w:p>
+      <w:pPr>
+        <w:pStyle w:val="Normal"/>
+        <w:rPr>
+          <w:rFonts w:ascii="Calibri" w:hAnsi="Calibri" w:eastAsia="Calibri" w:cs="" w:asciiTheme="minorHAnsi" w:cstheme="minorBidi" w:eastAsiaTheme="minorHAnsi" w:hAnsiTheme="minorHAnsi"/>
+          <w:color w:val="auto"/>
+          <w:kern w:val="0"/>
+          <w:sz w:val="22"/>
+          <w:szCs w:val="22"/>
+          <w:lang w:val="es-PE" w:eastAsia="en-US" w:bidi="ar-SA"/>
+        </w:rPr>
+      </w:pPr>
+      <w:r>
+        <w:rPr>
+          <w:rFonts w:eastAsia="Calibri" w:cs="" w:cstheme="minorBidi" w:eastAsiaTheme="minorHAnsi"/>
+          <w:color w:val="auto"/>
+          <w:kern w:val="0"/>
+          <w:sz w:val="22"/>
+          <w:szCs w:val="22"/>
+          <w:lang w:val="es-PE" w:eastAsia="en-US" w:bidi="ar-SA"/>
+        </w:rPr>
+      </w:r>
+    </w:p>
+    <w:p>
+      <w:pPr>
+        <w:pStyle w:val="Normal"/>
+        <w:rPr>
+          <w:rFonts w:ascii="Calibri" w:hAnsi="Calibri" w:eastAsia="Calibri" w:cs="" w:asciiTheme="minorHAnsi" w:cstheme="minorBidi" w:eastAsiaTheme="minorHAnsi" w:hAnsiTheme="minorHAnsi"/>
+          <w:color w:val="auto"/>
+          <w:kern w:val="0"/>
+          <w:sz w:val="22"/>
+          <w:szCs w:val="22"/>
+          <w:lang w:val="es-PE" w:eastAsia="en-US" w:bidi="ar-SA"/>
+        </w:rPr>
+      </w:pPr>
+      <w:r>
+        <w:rPr>
+          <w:rFonts w:eastAsia="Calibri" w:cs="" w:cstheme="minorBidi" w:eastAsiaTheme="minorHAnsi"/>
+          <w:color w:val="auto"/>
+          <w:kern w:val="0"/>
+          <w:sz w:val="22"/>
+          <w:szCs w:val="22"/>
+          <w:lang w:val="es-PE" w:eastAsia="en-US" w:bidi="ar-SA"/>
+        </w:rPr>
+      </w:r>
+    </w:p>
+    <w:p>
+      <w:pPr>
+        <w:pStyle w:val="Normal"/>
+        <w:rPr>
+          <w:rFonts w:ascii="Calibri" w:hAnsi="Calibri" w:eastAsia="Calibri" w:cs="" w:asciiTheme="minorHAnsi" w:cstheme="minorBidi" w:eastAsiaTheme="minorHAnsi" w:hAnsiTheme="minorHAnsi"/>
+          <w:color w:val="auto"/>
+          <w:kern w:val="0"/>
+          <w:sz w:val="22"/>
+          <w:szCs w:val="22"/>
+          <w:lang w:val="es-PE" w:eastAsia="en-US" w:bidi="ar-SA"/>
+        </w:rPr>
+      </w:pPr>
+      <w:r>
+        <w:rPr>
+          <w:rFonts w:eastAsia="Calibri" w:cs="" w:cstheme="minorBidi" w:eastAsiaTheme="minorHAnsi"/>
+          <w:color w:val="auto"/>
+          <w:kern w:val="0"/>
+          <w:sz w:val="22"/>
+          <w:szCs w:val="22"/>
+          <w:lang w:val="es-PE" w:eastAsia="en-US" w:bidi="ar-SA"/>
+        </w:rPr>
+      </w:r>
+    </w:p>
+    <w:p>
+      <w:pPr>
+        <w:pStyle w:val="Normal"/>
+        <w:rPr>
+          <w:rFonts w:ascii="Calibri" w:hAnsi="Calibri" w:eastAsia="Calibri" w:cs="" w:asciiTheme="minorHAnsi" w:cstheme="minorBidi" w:eastAsiaTheme="minorHAnsi" w:hAnsiTheme="minorHAnsi"/>
+          <w:color w:val="auto"/>
+          <w:kern w:val="0"/>
+          <w:sz w:val="22"/>
+          <w:szCs w:val="22"/>
+          <w:lang w:val="es-PE" w:eastAsia="en-US" w:bidi="ar-SA"/>
+        </w:rPr>
+      </w:pPr>
+      <w:r>
+        <w:rPr>
+          <w:rFonts w:eastAsia="Calibri" w:cs="" w:cstheme="minorBidi" w:eastAsiaTheme="minorHAnsi"/>
+          <w:color w:val="auto"/>
+          <w:kern w:val="0"/>
+          <w:sz w:val="22"/>
+          <w:szCs w:val="22"/>
+          <w:lang w:val="es-PE" w:eastAsia="en-US" w:bidi="ar-SA"/>
+        </w:rPr>
+      </w:r>
+    </w:p>
+    <w:p>
+      <w:pPr>
+        <w:pStyle w:val="Normal"/>
+        <w:rPr>
+          <w:rFonts w:ascii="Calibri" w:hAnsi="Calibri" w:eastAsia="Calibri" w:cs="" w:asciiTheme="minorHAnsi" w:cstheme="minorBidi" w:eastAsiaTheme="minorHAnsi" w:hAnsiTheme="minorHAnsi"/>
+          <w:color w:val="auto"/>
+          <w:kern w:val="0"/>
+          <w:sz w:val="22"/>
+          <w:szCs w:val="22"/>
+          <w:lang w:val="es-PE" w:eastAsia="en-US" w:bidi="ar-SA"/>
+        </w:rPr>
+      </w:pPr>
+      <w:r>
+        <w:rPr>
+          <w:rFonts w:eastAsia="Calibri" w:cs="" w:cstheme="minorBidi" w:eastAsiaTheme="minorHAnsi"/>
+          <w:color w:val="auto"/>
+          <w:kern w:val="0"/>
+          <w:sz w:val="22"/>
+          <w:szCs w:val="22"/>
+          <w:lang w:val="es-PE" w:eastAsia="en-US" w:bidi="ar-SA"/>
+        </w:rPr>
+      </w:r>
+    </w:p>
+    <w:p>
+      <w:pPr>
+        <w:pStyle w:val="Normal"/>
+        <w:rPr>
+          <w:rFonts w:ascii="Calibri" w:hAnsi="Calibri" w:eastAsia="Calibri" w:cs="" w:asciiTheme="minorHAnsi" w:cstheme="minorBidi" w:eastAsiaTheme="minorHAnsi" w:hAnsiTheme="minorHAnsi"/>
+          <w:color w:val="auto"/>
+          <w:kern w:val="0"/>
+          <w:sz w:val="22"/>
+          <w:szCs w:val="22"/>
+          <w:lang w:val="es-PE" w:eastAsia="en-US" w:bidi="ar-SA"/>
+        </w:rPr>
+      </w:pPr>
+      <w:r>
+        <w:rPr>
+          <w:rFonts w:eastAsia="Calibri" w:cs="" w:cstheme="minorBidi" w:eastAsiaTheme="minorHAnsi"/>
+          <w:color w:val="auto"/>
+          <w:kern w:val="0"/>
+          <w:sz w:val="22"/>
+          <w:szCs w:val="22"/>
+          <w:lang w:val="es-PE" w:eastAsia="en-US" w:bidi="ar-SA"/>
+        </w:rPr>
+      </w:r>
+    </w:p>
+    <w:p>
+      <w:pPr>
+        <w:pStyle w:val="Normal"/>
+        <w:rPr>
+          <w:rFonts w:ascii="Calibri" w:hAnsi="Calibri" w:eastAsia="Calibri" w:cs="" w:asciiTheme="minorHAnsi" w:cstheme="minorBidi" w:eastAsiaTheme="minorHAnsi" w:hAnsiTheme="minorHAnsi"/>
+          <w:color w:val="auto"/>
+          <w:kern w:val="0"/>
+          <w:sz w:val="22"/>
+          <w:szCs w:val="22"/>
+          <w:lang w:val="es-PE" w:eastAsia="en-US" w:bidi="ar-SA"/>
+        </w:rPr>
+      </w:pPr>
+      <w:r>
+        <w:rPr>
+          <w:rFonts w:eastAsia="Calibri" w:cs="" w:cstheme="minorBidi" w:eastAsiaTheme="minorHAnsi"/>
+          <w:color w:val="auto"/>
+          <w:kern w:val="0"/>
+          <w:sz w:val="22"/>
+          <w:szCs w:val="22"/>
+          <w:lang w:val="es-PE" w:eastAsia="en-US" w:bidi="ar-SA"/>
+        </w:rPr>
+      </w:r>
+    </w:p>
+    <w:p>
+      <w:pPr>
+        <w:pStyle w:val="Normal"/>
+        <w:rPr>
+          <w:rFonts w:ascii="Calibri" w:hAnsi="Calibri" w:eastAsia="Calibri" w:cs="" w:asciiTheme="minorHAnsi" w:cstheme="minorBidi" w:eastAsiaTheme="minorHAnsi" w:hAnsiTheme="minorHAnsi"/>
+          <w:color w:val="auto"/>
+          <w:kern w:val="0"/>
+          <w:sz w:val="22"/>
+          <w:szCs w:val="22"/>
+          <w:lang w:val="es-PE" w:eastAsia="en-US" w:bidi="ar-SA"/>
+        </w:rPr>
+      </w:pPr>
+      <w:r>
+        <w:rPr>
+          <w:rFonts w:eastAsia="Calibri" w:cs="" w:cstheme="minorBidi" w:eastAsiaTheme="minorHAnsi"/>
+          <w:color w:val="auto"/>
+          <w:kern w:val="0"/>
+          <w:sz w:val="22"/>
+          <w:szCs w:val="22"/>
+          <w:lang w:val="es-PE" w:eastAsia="en-US" w:bidi="ar-SA"/>
+        </w:rPr>
+      </w:r>
+    </w:p>
+    <w:p>
+      <w:pPr>
+        <w:pStyle w:val="Normal"/>
+        <w:rPr>
+          <w:rFonts w:ascii="Calibri" w:hAnsi="Calibri" w:eastAsia="Calibri" w:cs="" w:asciiTheme="minorHAnsi" w:cstheme="minorBidi" w:eastAsiaTheme="minorHAnsi" w:hAnsiTheme="minorHAnsi"/>
+          <w:color w:val="auto"/>
+          <w:kern w:val="0"/>
+          <w:sz w:val="22"/>
+          <w:szCs w:val="22"/>
+          <w:lang w:val="es-PE" w:eastAsia="en-US" w:bidi="ar-SA"/>
+        </w:rPr>
+      </w:pPr>
+      <w:r>
+        <w:rPr>
+          <w:rFonts w:eastAsia="Calibri" w:cs="" w:cstheme="minorBidi" w:eastAsiaTheme="minorHAnsi"/>
+          <w:color w:val="auto"/>
+          <w:kern w:val="0"/>
+          <w:sz w:val="22"/>
+          <w:szCs w:val="22"/>
+          <w:lang w:val="es-PE" w:eastAsia="en-US" w:bidi="ar-SA"/>
+        </w:rPr>
+      </w:r>
+    </w:p>
+    <w:p>
+      <w:pPr>
+        <w:pStyle w:val="Normal"/>
+        <w:rPr>
+          <w:rFonts w:ascii="Calibri" w:hAnsi="Calibri" w:eastAsia="Calibri" w:cs="" w:asciiTheme="minorHAnsi" w:cstheme="minorBidi" w:eastAsiaTheme="minorHAnsi" w:hAnsiTheme="minorHAnsi"/>
+          <w:color w:val="auto"/>
+          <w:kern w:val="0"/>
+          <w:sz w:val="22"/>
+          <w:szCs w:val="22"/>
+          <w:lang w:val="es-PE" w:eastAsia="en-US" w:bidi="ar-SA"/>
+        </w:rPr>
+      </w:pPr>
+      <w:r>
+        <w:rPr>
+          <w:rFonts w:eastAsia="Calibri" w:cs="" w:cstheme="minorBidi" w:eastAsiaTheme="minorHAnsi"/>
+          <w:color w:val="auto"/>
+          <w:kern w:val="0"/>
+          <w:sz w:val="22"/>
+          <w:szCs w:val="22"/>
+          <w:lang w:val="es-PE" w:eastAsia="en-US" w:bidi="ar-SA"/>
+        </w:rPr>
+      </w:r>
+    </w:p>
+    <w:p>
+      <w:pPr>
+        <w:pStyle w:val="Normal"/>
+        <w:rPr>
+          <w:rFonts w:ascii="Calibri" w:hAnsi="Calibri" w:eastAsia="Calibri" w:cs="" w:asciiTheme="minorHAnsi" w:cstheme="minorBidi" w:eastAsiaTheme="minorHAnsi" w:hAnsiTheme="minorHAnsi"/>
+          <w:color w:val="auto"/>
+          <w:kern w:val="0"/>
+          <w:sz w:val="22"/>
+          <w:szCs w:val="22"/>
+          <w:lang w:val="es-PE" w:eastAsia="en-US" w:bidi="ar-SA"/>
+        </w:rPr>
+      </w:pPr>
+      <w:r>
+        <w:rPr>
+          <w:rFonts w:eastAsia="Calibri" w:cs="" w:cstheme="minorBidi" w:eastAsiaTheme="minorHAnsi"/>
+          <w:color w:val="auto"/>
+          <w:kern w:val="0"/>
+          <w:sz w:val="22"/>
+          <w:szCs w:val="22"/>
+          <w:lang w:val="es-PE" w:eastAsia="en-US" w:bidi="ar-SA"/>
+        </w:rPr>
+      </w:r>
+    </w:p>
+    <w:p>
+      <w:pPr>
+        <w:pStyle w:val="Normal"/>
+        <w:rPr>
+          <w:rFonts w:ascii="Calibri" w:hAnsi="Calibri" w:eastAsia="Calibri" w:cs="" w:asciiTheme="minorHAnsi" w:cstheme="minorBidi" w:eastAsiaTheme="minorHAnsi" w:hAnsiTheme="minorHAnsi"/>
+          <w:color w:val="auto"/>
+          <w:kern w:val="0"/>
+          <w:sz w:val="22"/>
+          <w:szCs w:val="22"/>
+          <w:lang w:val="es-PE" w:eastAsia="en-US" w:bidi="ar-SA"/>
+        </w:rPr>
+      </w:pPr>
+      <w:r>
+        <w:rPr>
+          <w:rFonts w:eastAsia="Calibri" w:cs="" w:cstheme="minorBidi" w:eastAsiaTheme="minorHAnsi"/>
+          <w:color w:val="auto"/>
+          <w:kern w:val="0"/>
+          <w:sz w:val="22"/>
+          <w:szCs w:val="22"/>
+          <w:lang w:val="es-PE" w:eastAsia="en-US" w:bidi="ar-SA"/>
+        </w:rPr>
+      </w:r>
+    </w:p>
+    <w:p>
+      <w:pPr>
+        <w:pStyle w:val="Normal"/>
+        <w:rPr>
+          <w:rFonts w:ascii="Calibri" w:hAnsi="Calibri" w:eastAsia="Calibri" w:cs="" w:asciiTheme="minorHAnsi" w:cstheme="minorBidi" w:eastAsiaTheme="minorHAnsi" w:hAnsiTheme="minorHAnsi"/>
+          <w:color w:val="auto"/>
+          <w:kern w:val="0"/>
+          <w:sz w:val="22"/>
+          <w:szCs w:val="22"/>
+          <w:lang w:val="es-PE" w:eastAsia="en-US" w:bidi="ar-SA"/>
+        </w:rPr>
+      </w:pPr>
+      <w:r>
+        <w:rPr>
+          <w:rFonts w:eastAsia="Calibri" w:cs="" w:cstheme="minorBidi" w:eastAsiaTheme="minorHAnsi"/>
+          <w:color w:val="auto"/>
+          <w:kern w:val="0"/>
+          <w:sz w:val="22"/>
+          <w:szCs w:val="22"/>
+          <w:lang w:val="es-PE" w:eastAsia="en-US" w:bidi="ar-SA"/>
+        </w:rPr>
+      </w:r>
+    </w:p>
+    <w:p>
+      <w:pPr>
+        <w:pStyle w:val="Normal"/>
+        <w:rPr>
+          <w:rFonts w:ascii="Calibri" w:hAnsi="Calibri" w:eastAsia="Calibri" w:cs="" w:asciiTheme="minorHAnsi" w:cstheme="minorBidi" w:eastAsiaTheme="minorHAnsi" w:hAnsiTheme="minorHAnsi"/>
+          <w:color w:val="auto"/>
+          <w:kern w:val="0"/>
+          <w:sz w:val="22"/>
+          <w:szCs w:val="22"/>
+          <w:lang w:val="es-PE" w:eastAsia="en-US" w:bidi="ar-SA"/>
+        </w:rPr>
+      </w:pPr>
+      <w:r>
+        <w:rPr>
+          <w:rFonts w:eastAsia="Calibri" w:cs="" w:cstheme="minorBidi" w:eastAsiaTheme="minorHAnsi"/>
+          <w:color w:val="auto"/>
+          <w:kern w:val="0"/>
+          <w:sz w:val="22"/>
+          <w:szCs w:val="22"/>
+          <w:lang w:val="es-PE" w:eastAsia="en-US" w:bidi="ar-SA"/>
+        </w:rPr>
+      </w:r>
+    </w:p>
+    <w:p>
+      <w:pPr>
+        <w:pStyle w:val="Normal"/>
+        <w:rPr>
+          <w:rFonts w:ascii="Calibri" w:hAnsi="Calibri" w:eastAsia="Calibri" w:cs="" w:asciiTheme="minorHAnsi" w:cstheme="minorBidi" w:eastAsiaTheme="minorHAnsi" w:hAnsiTheme="minorHAnsi"/>
+          <w:color w:val="auto"/>
+          <w:kern w:val="0"/>
+          <w:sz w:val="22"/>
+          <w:szCs w:val="22"/>
+          <w:lang w:val="es-PE" w:eastAsia="en-US" w:bidi="ar-SA"/>
+        </w:rPr>
+      </w:pPr>
+      <w:r>
+        <w:rPr>
+          <w:rFonts w:eastAsia="Calibri" w:cs="" w:cstheme="minorBidi" w:eastAsiaTheme="minorHAnsi"/>
+          <w:color w:val="auto"/>
+          <w:kern w:val="0"/>
+          <w:sz w:val="22"/>
+          <w:szCs w:val="22"/>
+          <w:lang w:val="es-PE" w:eastAsia="en-US" w:bidi="ar-SA"/>
+        </w:rPr>
+      </w:r>
+    </w:p>
+    <w:p>
+      <w:pPr>
+        <w:pStyle w:val="Normal"/>
+        <w:rPr>
+          <w:rFonts w:ascii="Calibri" w:hAnsi="Calibri" w:eastAsia="Calibri" w:cs="" w:asciiTheme="minorHAnsi" w:cstheme="minorBidi" w:eastAsiaTheme="minorHAnsi" w:hAnsiTheme="minorHAnsi"/>
+          <w:color w:val="auto"/>
+          <w:kern w:val="0"/>
+          <w:sz w:val="22"/>
+          <w:szCs w:val="22"/>
+          <w:lang w:val="es-PE" w:eastAsia="en-US" w:bidi="ar-SA"/>
+        </w:rPr>
+      </w:pPr>
+      <w:r>
+        <w:rPr>
+          <w:rFonts w:eastAsia="Calibri" w:cs="" w:cstheme="minorBidi" w:eastAsiaTheme="minorHAnsi"/>
+          <w:color w:val="auto"/>
+          <w:kern w:val="0"/>
+          <w:sz w:val="22"/>
+          <w:szCs w:val="22"/>
+          <w:lang w:val="es-PE" w:eastAsia="en-US" w:bidi="ar-SA"/>
+        </w:rPr>
+      </w:r>
+    </w:p>
+    <w:p>
+      <w:pPr>
+        <w:pStyle w:val="Normal"/>
+        <w:rPr>
+          <w:rFonts w:ascii="Calibri" w:hAnsi="Calibri" w:eastAsia="Calibri" w:cs="" w:asciiTheme="minorHAnsi" w:cstheme="minorBidi" w:eastAsiaTheme="minorHAnsi" w:hAnsiTheme="minorHAnsi"/>
+          <w:color w:val="auto"/>
+          <w:kern w:val="0"/>
+          <w:sz w:val="22"/>
+          <w:szCs w:val="22"/>
+          <w:lang w:val="es-PE" w:eastAsia="en-US" w:bidi="ar-SA"/>
+        </w:rPr>
+      </w:pPr>
+      <w:r>
+        <w:rPr>
+          <w:rFonts w:eastAsia="Calibri" w:cs="" w:cstheme="minorBidi" w:eastAsiaTheme="minorHAnsi"/>
+          <w:color w:val="auto"/>
+          <w:kern w:val="0"/>
+          <w:sz w:val="22"/>
+          <w:szCs w:val="22"/>
+          <w:lang w:val="es-PE" w:eastAsia="en-US" w:bidi="ar-SA"/>
+        </w:rPr>
+      </w:r>
+    </w:p>
+    <w:p>
+      <w:pPr>
+        <w:pStyle w:val="Normal"/>
+        <w:rPr>
+          <w:rFonts w:ascii="Calibri" w:hAnsi="Calibri" w:eastAsia="Calibri" w:cs="" w:asciiTheme="minorHAnsi" w:cstheme="minorBidi" w:eastAsiaTheme="minorHAnsi" w:hAnsiTheme="minorHAnsi"/>
+          <w:color w:val="auto"/>
+          <w:kern w:val="0"/>
+          <w:sz w:val="22"/>
+          <w:szCs w:val="22"/>
+          <w:lang w:val="es-PE" w:eastAsia="en-US" w:bidi="ar-SA"/>
+        </w:rPr>
+      </w:pPr>
+      <w:r>
+        <w:rPr>
+          <w:rFonts w:eastAsia="Calibri" w:cs="" w:cstheme="minorBidi" w:eastAsiaTheme="minorHAnsi"/>
+          <w:color w:val="auto"/>
+          <w:kern w:val="0"/>
+          <w:sz w:val="22"/>
+          <w:szCs w:val="22"/>
+          <w:lang w:val="es-PE" w:eastAsia="en-US" w:bidi="ar-SA"/>
+        </w:rPr>
+      </w:r>
+    </w:p>
+    <w:p>
+      <w:pPr>
+        <w:pStyle w:val="Normal"/>
+        <w:rPr>
+          <w:rFonts w:ascii="Calibri" w:hAnsi="Calibri" w:eastAsia="Calibri" w:cs="" w:asciiTheme="minorHAnsi" w:cstheme="minorBidi" w:eastAsiaTheme="minorHAnsi" w:hAnsiTheme="minorHAnsi"/>
+          <w:color w:val="auto"/>
+          <w:kern w:val="0"/>
+          <w:sz w:val="22"/>
+          <w:szCs w:val="22"/>
+          <w:lang w:val="es-PE" w:eastAsia="en-US" w:bidi="ar-SA"/>
+        </w:rPr>
+      </w:pPr>
+      <w:r>
+        <w:rPr>
+          <w:rFonts w:eastAsia="Calibri" w:cs="" w:cstheme="minorBidi" w:eastAsiaTheme="minorHAnsi"/>
+          <w:color w:val="auto"/>
+          <w:kern w:val="0"/>
+          <w:sz w:val="22"/>
+          <w:szCs w:val="22"/>
+          <w:lang w:val="es-PE" w:eastAsia="en-US" w:bidi="ar-SA"/>
+        </w:rPr>
+      </w:r>
+    </w:p>
+    <w:p>
+      <w:pPr>
+        <w:pStyle w:val="Normal"/>
+        <w:rPr>
+          <w:rFonts w:ascii="Calibri" w:hAnsi="Calibri" w:eastAsia="Calibri" w:cs="" w:asciiTheme="minorHAnsi" w:cstheme="minorBidi" w:eastAsiaTheme="minorHAnsi" w:hAnsiTheme="minorHAnsi"/>
+          <w:color w:val="auto"/>
+          <w:kern w:val="0"/>
+          <w:sz w:val="22"/>
+          <w:szCs w:val="22"/>
+          <w:lang w:val="es-PE" w:eastAsia="en-US" w:bidi="ar-SA"/>
+        </w:rPr>
+      </w:pPr>
+      <w:r>
+        <w:rPr>
+          <w:rFonts w:eastAsia="Calibri" w:cs="" w:cstheme="minorBidi" w:eastAsiaTheme="minorHAnsi"/>
+          <w:color w:val="auto"/>
+          <w:kern w:val="0"/>
+          <w:sz w:val="22"/>
+          <w:szCs w:val="22"/>
+          <w:lang w:val="es-PE" w:eastAsia="en-US" w:bidi="ar-SA"/>
+        </w:rPr>
       </w:r>
     </w:p>
     <w:p>
@@ -805,6 +1480,14 @@
     <w:qFormat/>
     <w:rPr/>
   </w:style>
+  <w:style w:type="character" w:styleId="InternetLink">
+    <w:name w:val="Internet Link"/>
+    <w:rPr>
+      <w:color w:val="000080"/>
+      <w:u w:val="single"/>
+      <w:lang w:val="zxx" w:eastAsia="zxx" w:bidi="zxx"/>
+    </w:rPr>
+  </w:style>
   <w:style w:type="paragraph" w:styleId="Heading">
     <w:name w:val="Heading"/>
     <w:basedOn w:val="Normal"/>

</xml_diff>